<commit_message>
Apunts classe + GDD actualització
</commit_message>
<xml_diff>
--- a/GDD/GDD.docx
+++ b/GDD/GDD.docx
@@ -1205,6 +1205,60 @@
     <w:p>
       <w:pPr>
         <w:rPr>
+          <w:rStyle w:val="Textennegreta"/>
+          <w:rFonts w:ascii="Arial" w:hAnsi="Arial" w:cs="Arial"/>
+          <w:sz w:val="24"/>
+          <w:szCs w:val="24"/>
+        </w:rPr>
+      </w:pPr>
+      <w:r>
+        <w:rPr>
+          <w:rStyle w:val="Textennegreta"/>
+          <w:rFonts w:ascii="Arial" w:hAnsi="Arial" w:cs="Arial"/>
+          <w:sz w:val="24"/>
+          <w:szCs w:val="24"/>
+        </w:rPr>
+        <w:t>B</w:t>
+      </w:r>
+      <w:r>
+        <w:rPr>
+          <w:rStyle w:val="Textennegreta"/>
+          <w:rFonts w:ascii="Arial" w:hAnsi="Arial" w:cs="Arial"/>
+          <w:sz w:val="24"/>
+          <w:szCs w:val="24"/>
+        </w:rPr>
+        <w:t>jörn</w:t>
+      </w:r>
+    </w:p>
+    <w:p>
+      <w:pPr>
+        <w:rPr>
+          <w:rFonts w:ascii="Arial" w:hAnsi="Arial" w:cs="Arial"/>
+          <w:sz w:val="24"/>
+          <w:szCs w:val="24"/>
+        </w:rPr>
+      </w:pPr>
+      <w:r>
+        <w:rPr>
+          <w:rFonts w:ascii="Arial" w:hAnsi="Arial" w:cs="Arial"/>
+          <w:sz w:val="24"/>
+          <w:szCs w:val="24"/>
+        </w:rPr>
+        <w:t>Bárbaro fort -&gt; habilitats de terra -&gt; Viking</w:t>
+      </w:r>
+    </w:p>
+    <w:p>
+      <w:pPr>
+        <w:rPr>
+          <w:rFonts w:ascii="Arial" w:hAnsi="Arial" w:cs="Arial"/>
+          <w:sz w:val="24"/>
+          <w:szCs w:val="24"/>
+        </w:rPr>
+      </w:pPr>
+    </w:p>
+    <w:p>
+      <w:pPr>
+        <w:rPr>
           <w:rFonts w:ascii="Arial" w:hAnsi="Arial" w:cs="Arial"/>
           <w:sz w:val="24"/>
           <w:szCs w:val="24"/>
@@ -1218,24 +1272,43 @@
           <w:sz w:val="24"/>
           <w:szCs w:val="24"/>
         </w:rPr>
-        <w:t>Nom 2</w:t>
-      </w:r>
-    </w:p>
-    <w:p>
-      <w:pPr>
-        <w:rPr>
-          <w:rFonts w:ascii="Arial" w:hAnsi="Arial" w:cs="Arial"/>
-          <w:sz w:val="24"/>
-          <w:szCs w:val="24"/>
-        </w:rPr>
-      </w:pPr>
-      <w:r>
-        <w:rPr>
-          <w:rFonts w:ascii="Arial" w:hAnsi="Arial" w:cs="Arial"/>
-          <w:sz w:val="24"/>
-          <w:szCs w:val="24"/>
-        </w:rPr>
-        <w:t>Bárbaro fort -&gt; habilitats de terra -&gt; Viking</w:t>
+        <w:t>Mitsuki</w:t>
+      </w:r>
+      <w:bookmarkStart w:id="0" w:name="_GoBack"/>
+      <w:bookmarkEnd w:id="0"/>
+    </w:p>
+    <w:p>
+      <w:pPr>
+        <w:rPr>
+          <w:rFonts w:ascii="Arial" w:hAnsi="Arial" w:cs="Arial"/>
+          <w:sz w:val="24"/>
+          <w:szCs w:val="24"/>
+        </w:rPr>
+      </w:pPr>
+      <w:r>
+        <w:rPr>
+          <w:rFonts w:ascii="Arial" w:hAnsi="Arial" w:cs="Arial"/>
+          <w:sz w:val="24"/>
+          <w:szCs w:val="24"/>
+        </w:rPr>
+        <w:lastRenderedPageBreak/>
+        <w:t>Ninja</w:t>
+      </w:r>
+      <w:r>
+        <w:rPr>
+          <w:rFonts w:ascii="Arial" w:hAnsi="Arial" w:cs="Arial"/>
+          <w:sz w:val="24"/>
+          <w:szCs w:val="24"/>
+        </w:rPr>
+        <w:t xml:space="preserve"> (fem.)</w:t>
+      </w:r>
+      <w:r>
+        <w:rPr>
+          <w:rFonts w:ascii="Arial" w:hAnsi="Arial" w:cs="Arial"/>
+          <w:sz w:val="24"/>
+          <w:szCs w:val="24"/>
+        </w:rPr>
+        <w:t xml:space="preserve"> -&gt; shurikens de vent -&gt; tècniques de foscor</w:t>
       </w:r>
     </w:p>
     <w:p>
@@ -1263,35 +1336,33 @@
           <w:sz w:val="24"/>
           <w:szCs w:val="24"/>
         </w:rPr>
-        <w:t>Nom 3</w:t>
-      </w:r>
-    </w:p>
-    <w:p>
-      <w:pPr>
-        <w:rPr>
-          <w:rFonts w:ascii="Arial" w:hAnsi="Arial" w:cs="Arial"/>
-          <w:sz w:val="24"/>
-          <w:szCs w:val="24"/>
-        </w:rPr>
-      </w:pPr>
-      <w:r>
-        <w:rPr>
-          <w:rFonts w:ascii="Arial" w:hAnsi="Arial" w:cs="Arial"/>
-          <w:sz w:val="24"/>
-          <w:szCs w:val="24"/>
-        </w:rPr>
-        <w:lastRenderedPageBreak/>
-        <w:t>Ninja -&gt; shurikens de vent -&gt; tècniques de foscor</w:t>
-      </w:r>
-    </w:p>
-    <w:p>
-      <w:pPr>
-        <w:rPr>
-          <w:rFonts w:ascii="Arial" w:hAnsi="Arial" w:cs="Arial"/>
-          <w:sz w:val="24"/>
-          <w:szCs w:val="24"/>
-        </w:rPr>
-      </w:pPr>
+        <w:t>Nom 4</w:t>
+      </w:r>
+    </w:p>
+    <w:p>
+      <w:pPr>
+        <w:rPr>
+          <w:rFonts w:ascii="Arial" w:hAnsi="Arial" w:cs="Arial"/>
+          <w:sz w:val="24"/>
+          <w:szCs w:val="24"/>
+        </w:rPr>
+      </w:pPr>
+      <w:r>
+        <w:rPr>
+          <w:rFonts w:ascii="Arial" w:hAnsi="Arial" w:cs="Arial"/>
+          <w:sz w:val="24"/>
+          <w:szCs w:val="24"/>
+        </w:rPr>
+        <w:t>Amazona</w:t>
+      </w:r>
+      <w:r>
+        <w:rPr>
+          <w:rFonts w:ascii="Arial" w:hAnsi="Arial" w:cs="Arial"/>
+          <w:sz w:val="24"/>
+          <w:szCs w:val="24"/>
+        </w:rPr>
+        <w:t xml:space="preserve"> -&gt; foc (lava) -&gt; vegetació</w:t>
+      </w:r>
     </w:p>
     <w:p>
       <w:pPr>
@@ -1309,36 +1380,25 @@
           <w:sz w:val="24"/>
           <w:szCs w:val="24"/>
         </w:rPr>
-        <w:t>Nom 4</w:t>
-      </w:r>
-    </w:p>
-    <w:p>
-      <w:pPr>
-        <w:rPr>
-          <w:rFonts w:ascii="Arial" w:hAnsi="Arial" w:cs="Arial"/>
-          <w:sz w:val="24"/>
-          <w:szCs w:val="24"/>
-        </w:rPr>
-      </w:pPr>
-      <w:r>
-        <w:rPr>
-          <w:rFonts w:ascii="Arial" w:hAnsi="Arial" w:cs="Arial"/>
-          <w:sz w:val="24"/>
-          <w:szCs w:val="24"/>
-        </w:rPr>
-        <w:t>Personatge tribal</w:t>
-      </w:r>
-      <w:bookmarkStart w:id="0" w:name="_GoBack"/>
-      <w:bookmarkEnd w:id="0"/>
-    </w:p>
-    <w:p>
-      <w:pPr>
-        <w:rPr>
-          <w:rFonts w:ascii="Arial" w:hAnsi="Arial" w:cs="Arial"/>
-          <w:sz w:val="24"/>
-          <w:szCs w:val="24"/>
-        </w:rPr>
-      </w:pPr>
+        <w:t>Nom 5</w:t>
+      </w:r>
+    </w:p>
+    <w:p>
+      <w:pPr>
+        <w:rPr>
+          <w:rFonts w:ascii="Arial" w:hAnsi="Arial" w:cs="Arial"/>
+          <w:sz w:val="24"/>
+          <w:szCs w:val="24"/>
+        </w:rPr>
+      </w:pPr>
+      <w:r>
+        <w:rPr>
+          <w:rFonts w:ascii="Arial" w:hAnsi="Arial" w:cs="Arial"/>
+          <w:sz w:val="24"/>
+          <w:szCs w:val="24"/>
+        </w:rPr>
+        <w:t xml:space="preserve">Caballer -&gt; Llum/Electricitat -&gt; </w:t>
+      </w:r>
     </w:p>
     <w:sectPr>
       <w:pgSz w:w="11906" w:h="16838"/>
@@ -1777,6 +1837,17 @@
     <w:semiHidden/>
     <w:unhideWhenUsed/>
   </w:style>
+  <w:style w:type="character" w:styleId="Textennegreta">
+    <w:name w:val="Strong"/>
+    <w:basedOn w:val="Lletraperdefectedelpargraf"/>
+    <w:uiPriority w:val="22"/>
+    <w:qFormat/>
+    <w:rsid w:val="002921BF"/>
+    <w:rPr>
+      <w:b/>
+      <w:bCs/>
+    </w:rPr>
+  </w:style>
 </w:styles>
 </file>
 
@@ -2080,7 +2151,7 @@
 </file>
 
 <file path=customXml/itemProps1.xml><?xml version="1.0" encoding="utf-8"?>
-<ds:datastoreItem xmlns:ds="http://schemas.openxmlformats.org/officeDocument/2006/customXml" ds:itemID="{0FA9D977-6CEB-43D6-9395-EB55663BBB65}">
+<ds:datastoreItem xmlns:ds="http://schemas.openxmlformats.org/officeDocument/2006/customXml" ds:itemID="{27468D5F-83E1-49DE-BC77-EBCEC9A4910E}">
   <ds:schemaRefs>
     <ds:schemaRef ds:uri="http://schemas.openxmlformats.org/officeDocument/2006/bibliography"/>
   </ds:schemaRefs>

</xml_diff>